<commit_message>
added api name in doc
</commit_message>
<xml_diff>
--- a/docs/Key Classes and Their Relationships.docx
+++ b/docs/Key Classes and Their Relationships.docx
@@ -24,7 +24,6 @@
           <w:bCs/>
         </w:rPr>
       </w:pPr>
-      <w:proofErr w:type="spellStart"/>
       <w:r>
         <w:rPr>
           <w:b/>
@@ -39,7 +38,6 @@
         </w:rPr>
         <w:t>r</w:t>
       </w:r>
-      <w:proofErr w:type="spellEnd"/>
     </w:p>
     <w:p>
       <w:pPr>
@@ -62,38 +60,28 @@
         </w:numPr>
       </w:pPr>
       <w:r>
-        <w:t xml:space="preserve">Uses </w:t>
-      </w:r>
-      <w:proofErr w:type="spellStart"/>
-      <w:r>
+        <w:t>Uses BillingService.</w:t>
+      </w:r>
+    </w:p>
+    <w:p>
+      <w:pPr>
+        <w:pStyle w:val="ListParagraph"/>
+      </w:pPr>
+    </w:p>
+    <w:p>
+      <w:pPr>
+        <w:rPr>
+          <w:b/>
+          <w:bCs/>
+        </w:rPr>
+      </w:pPr>
+      <w:r>
+        <w:rPr>
+          <w:b/>
+          <w:bCs/>
+        </w:rPr>
         <w:t>BillingService</w:t>
       </w:r>
-      <w:proofErr w:type="spellEnd"/>
-      <w:r>
-        <w:t>.</w:t>
-      </w:r>
-    </w:p>
-    <w:p>
-      <w:pPr>
-        <w:pStyle w:val="ListParagraph"/>
-      </w:pPr>
-    </w:p>
-    <w:p>
-      <w:pPr>
-        <w:rPr>
-          <w:b/>
-          <w:bCs/>
-        </w:rPr>
-      </w:pPr>
-      <w:proofErr w:type="spellStart"/>
-      <w:r>
-        <w:rPr>
-          <w:b/>
-          <w:bCs/>
-        </w:rPr>
-        <w:t>BillingService</w:t>
-      </w:r>
-      <w:proofErr w:type="spellEnd"/>
     </w:p>
     <w:p>
       <w:pPr>
@@ -116,15 +104,7 @@
         </w:numPr>
       </w:pPr>
       <w:r>
-        <w:t xml:space="preserve">Uses </w:t>
-      </w:r>
-      <w:proofErr w:type="spellStart"/>
-      <w:r>
-        <w:t>BillingUtil</w:t>
-      </w:r>
-      <w:proofErr w:type="spellEnd"/>
-      <w:r>
-        <w:t xml:space="preserve"> for discount validation.</w:t>
+        <w:t>Uses BillingUtil for discount validation.</w:t>
       </w:r>
     </w:p>
     <w:p>
@@ -136,15 +116,7 @@
         </w:numPr>
       </w:pPr>
       <w:r>
-        <w:t xml:space="preserve">Calls </w:t>
-      </w:r>
-      <w:proofErr w:type="spellStart"/>
-      <w:r>
-        <w:t>CurrencyExchangeService</w:t>
-      </w:r>
-      <w:proofErr w:type="spellEnd"/>
-      <w:r>
-        <w:t xml:space="preserve"> for currency conversion.</w:t>
+        <w:t>Calls CurrencyExchangeService for currency conversion.</w:t>
       </w:r>
     </w:p>
     <w:p>
@@ -159,7 +131,6 @@
           <w:bCs/>
         </w:rPr>
       </w:pPr>
-      <w:proofErr w:type="spellStart"/>
       <w:r>
         <w:rPr>
           <w:b/>
@@ -167,7 +138,6 @@
         </w:rPr>
         <w:t>BillingUtil</w:t>
       </w:r>
-      <w:proofErr w:type="spellEnd"/>
     </w:p>
     <w:p>
       <w:pPr>
@@ -193,7 +163,6 @@
           <w:bCs/>
         </w:rPr>
       </w:pPr>
-      <w:proofErr w:type="spellStart"/>
       <w:r>
         <w:rPr>
           <w:b/>
@@ -201,7 +170,6 @@
         </w:rPr>
         <w:t>CurrencyExchangeService</w:t>
       </w:r>
-      <w:proofErr w:type="spellEnd"/>
     </w:p>
     <w:p>
       <w:pPr>
@@ -255,13 +223,8 @@
           <w:numId w:val="5"/>
         </w:numPr>
       </w:pPr>
-      <w:proofErr w:type="spellStart"/>
-      <w:r>
-        <w:t>BillRequest</w:t>
-      </w:r>
-      <w:proofErr w:type="spellEnd"/>
-      <w:r>
-        <w:t>: Contains details of the bill and user.</w:t>
+      <w:r>
+        <w:t>BillRequest: Contains details of the bill and user.</w:t>
       </w:r>
     </w:p>
     <w:p>
@@ -272,13 +235,8 @@
           <w:numId w:val="5"/>
         </w:numPr>
       </w:pPr>
-      <w:proofErr w:type="spellStart"/>
-      <w:r>
-        <w:t>BillResponse</w:t>
-      </w:r>
-      <w:proofErr w:type="spellEnd"/>
-      <w:r>
-        <w:t>: Stores the final calculated amount.</w:t>
+      <w:r>
+        <w:t>BillResponse: Stores the final calculated amount.</w:t>
       </w:r>
     </w:p>
     <w:p>
@@ -301,13 +259,8 @@
           <w:numId w:val="5"/>
         </w:numPr>
       </w:pPr>
-      <w:proofErr w:type="spellStart"/>
-      <w:r>
-        <w:t>UserType</w:t>
-      </w:r>
-      <w:proofErr w:type="spellEnd"/>
-      <w:r>
-        <w:t>: Enum to define user categories (Employee, Affiliate, etc.).</w:t>
+      <w:r>
+        <w:t>UserType: Enum to define user categories (Employee, Affiliate, etc.).</w:t>
       </w:r>
     </w:p>
     <w:p>
@@ -322,6 +275,352 @@
         <w:t>DiscountType: Enum to define different discount rules.</w:t>
       </w:r>
     </w:p>
+    <w:p/>
+    <w:p/>
+    <w:p/>
+    <w:p/>
+    <w:p/>
+    <w:p/>
+    <w:p/>
+    <w:p/>
+    <w:p>
+      <w:pPr>
+        <w:rPr>
+          <w:b/>
+          <w:bCs/>
+        </w:rPr>
+      </w:pPr>
+      <w:r>
+        <w:rPr>
+          <w:b/>
+          <w:bCs/>
+        </w:rPr>
+        <w:lastRenderedPageBreak/>
+        <w:t>Just Info</w:t>
+      </w:r>
+    </w:p>
+    <w:p/>
+    <w:p>
+      <w:pPr>
+        <w:rPr>
+          <w:b/>
+          <w:bCs/>
+        </w:rPr>
+      </w:pPr>
+      <w:r>
+        <w:rPr>
+          <w:b/>
+          <w:bCs/>
+        </w:rPr>
+        <w:t xml:space="preserve">For generating </w:t>
+      </w:r>
+      <w:proofErr w:type="gramStart"/>
+      <w:r>
+        <w:rPr>
+          <w:b/>
+          <w:bCs/>
+        </w:rPr>
+        <w:t>Token</w:t>
+      </w:r>
+      <w:proofErr w:type="gramEnd"/>
+      <w:r>
+        <w:rPr>
+          <w:b/>
+          <w:bCs/>
+        </w:rPr>
+        <w:t xml:space="preserve"> Please use below URL</w:t>
+      </w:r>
+    </w:p>
+    <w:p>
+      <w:pPr>
+        <w:rPr>
+          <w:b/>
+          <w:bCs/>
+        </w:rPr>
+      </w:pPr>
+      <w:r>
+        <w:rPr>
+          <w:b/>
+          <w:bCs/>
+        </w:rPr>
+        <w:t>localhost:8084/auth/login?username=</w:t>
+      </w:r>
+      <w:r>
+        <w:rPr>
+          <w:b/>
+          <w:bCs/>
+        </w:rPr>
+        <w:t>Abhinesh</w:t>
+      </w:r>
+    </w:p>
+    <w:p>
+      <w:pPr>
+        <w:rPr>
+          <w:b/>
+          <w:bCs/>
+        </w:rPr>
+      </w:pPr>
+      <w:r>
+        <w:rPr>
+          <w:b/>
+          <w:bCs/>
+        </w:rPr>
+        <w:t xml:space="preserve">take token and use with net calculate API. </w:t>
+      </w:r>
+    </w:p>
+    <w:p>
+      <w:pPr>
+        <w:rPr>
+          <w:b/>
+          <w:bCs/>
+        </w:rPr>
+      </w:pPr>
+    </w:p>
+    <w:p>
+      <w:pPr>
+        <w:rPr>
+          <w:b/>
+          <w:bCs/>
+        </w:rPr>
+      </w:pPr>
+    </w:p>
+    <w:p>
+      <w:pPr>
+        <w:rPr>
+          <w:b/>
+          <w:bCs/>
+        </w:rPr>
+      </w:pPr>
+      <w:r>
+        <w:rPr>
+          <w:b/>
+          <w:bCs/>
+        </w:rPr>
+        <w:t xml:space="preserve">API - </w:t>
+      </w:r>
+      <w:r>
+        <w:rPr>
+          <w:b/>
+          <w:bCs/>
+        </w:rPr>
+        <w:t>localhost:8084/api/calculate</w:t>
+      </w:r>
+    </w:p>
+    <w:p>
+      <w:pPr>
+        <w:rPr>
+          <w:b/>
+          <w:bCs/>
+        </w:rPr>
+      </w:pPr>
+      <w:proofErr w:type="gramStart"/>
+      <w:r>
+        <w:rPr>
+          <w:b/>
+          <w:bCs/>
+        </w:rPr>
+        <w:t xml:space="preserve">Request </w:t>
+      </w:r>
+      <w:r>
+        <w:rPr>
+          <w:b/>
+          <w:bCs/>
+        </w:rPr>
+        <w:t xml:space="preserve"> Body</w:t>
+      </w:r>
+      <w:proofErr w:type="gramEnd"/>
+      <w:r>
+        <w:rPr>
+          <w:b/>
+          <w:bCs/>
+        </w:rPr>
+        <w:t>-&gt;</w:t>
+      </w:r>
+    </w:p>
+    <w:p/>
+    <w:p>
+      <w:r>
+        <w:t>{</w:t>
+      </w:r>
+    </w:p>
+    <w:p>
+      <w:r>
+        <w:t>  "items": [</w:t>
+      </w:r>
+    </w:p>
+    <w:p>
+      <w:r>
+        <w:t>    {</w:t>
+      </w:r>
+    </w:p>
+    <w:p>
+      <w:r>
+        <w:t>      "name": "</w:t>
+      </w:r>
+      <w:r>
+        <w:t>Java</w:t>
+      </w:r>
+      <w:r>
+        <w:t>",</w:t>
+      </w:r>
+    </w:p>
+    <w:p>
+      <w:r>
+        <w:t>      "category": "Appliances",</w:t>
+      </w:r>
+    </w:p>
+    <w:p>
+      <w:r>
+        <w:t>      "price": 320.0</w:t>
+      </w:r>
+    </w:p>
+    <w:p>
+      <w:r>
+        <w:t>    },</w:t>
+      </w:r>
+    </w:p>
+    <w:p>
+      <w:r>
+        <w:t>    {</w:t>
+      </w:r>
+    </w:p>
+    <w:p>
+      <w:r>
+        <w:t>      "name": "Headphones",</w:t>
+      </w:r>
+    </w:p>
+    <w:p>
+      <w:r>
+        <w:t>      "category": "Electronics",</w:t>
+      </w:r>
+    </w:p>
+    <w:p>
+      <w:r>
+        <w:t>      "price": 120.0</w:t>
+      </w:r>
+    </w:p>
+    <w:p>
+      <w:r>
+        <w:t>    },</w:t>
+      </w:r>
+    </w:p>
+    <w:p>
+      <w:r>
+        <w:t>    {</w:t>
+      </w:r>
+    </w:p>
+    <w:p>
+      <w:r>
+        <w:t>      "name": "Sauces",</w:t>
+      </w:r>
+    </w:p>
+    <w:p>
+      <w:r>
+        <w:t>      "category": "Grocery",</w:t>
+      </w:r>
+    </w:p>
+    <w:p>
+      <w:r>
+        <w:t>      "price": 200.0</w:t>
+      </w:r>
+    </w:p>
+    <w:p>
+      <w:r>
+        <w:t>    }</w:t>
+      </w:r>
+    </w:p>
+    <w:p>
+      <w:r>
+        <w:t>  ],</w:t>
+      </w:r>
+    </w:p>
+    <w:p>
+      <w:r>
+        <w:lastRenderedPageBreak/>
+        <w:t>  "totalAmount": 440.0,</w:t>
+      </w:r>
+    </w:p>
+    <w:p>
+      <w:r>
+        <w:t>  "userType": "</w:t>
+      </w:r>
+      <w:proofErr w:type="gramStart"/>
+      <w:r>
+        <w:t>",/</w:t>
+      </w:r>
+      <w:proofErr w:type="gramEnd"/>
+      <w:r>
+        <w:t>/Employee</w:t>
+      </w:r>
+    </w:p>
+    <w:p>
+      <w:r>
+        <w:t>  "customerTenure": 1,</w:t>
+      </w:r>
+    </w:p>
+    <w:p>
+      <w:r>
+        <w:t>  "originalCurrency": "EUR",</w:t>
+      </w:r>
+    </w:p>
+    <w:p>
+      <w:r>
+        <w:t>  "targetCurrency": "USD"</w:t>
+      </w:r>
+    </w:p>
+    <w:p>
+      <w:r>
+        <w:t>}</w:t>
+      </w:r>
+    </w:p>
+    <w:p/>
+    <w:p/>
+    <w:p/>
+    <w:p>
+      <w:pPr>
+        <w:rPr>
+          <w:b/>
+          <w:bCs/>
+        </w:rPr>
+      </w:pPr>
+      <w:r>
+        <w:rPr>
+          <w:b/>
+          <w:bCs/>
+        </w:rPr>
+        <w:t xml:space="preserve">Response </w:t>
+      </w:r>
+    </w:p>
+    <w:p/>
+    <w:p>
+      <w:r>
+        <w:t>{</w:t>
+      </w:r>
+    </w:p>
+    <w:p>
+      <w:r>
+        <w:t>    "netPayableAmount": 452.94479999999993,</w:t>
+      </w:r>
+    </w:p>
+    <w:p>
+      <w:r>
+        <w:t>    "targetCurrency": "USD"</w:t>
+      </w:r>
+    </w:p>
+    <w:p>
+      <w:r>
+        <w:t>}</w:t>
+      </w:r>
+    </w:p>
+    <w:p>
+      <w:pPr>
+        <w:rPr>
+          <w:b/>
+          <w:bCs/>
+        </w:rPr>
+      </w:pPr>
+    </w:p>
+    <w:p/>
     <w:sectPr>
       <w:pgSz w:w="11906" w:h="16838"/>
       <w:pgMar w:top="1440" w:right="1440" w:bottom="1440" w:left="1440" w:header="708" w:footer="708" w:gutter="0"/>
@@ -1496,7 +1795,6 @@
   <w:style w:type="character" w:default="1" w:styleId="DefaultParagraphFont">
     <w:name w:val="Default Paragraph Font"/>
     <w:uiPriority w:val="1"/>
-    <w:semiHidden/>
     <w:unhideWhenUsed/>
   </w:style>
   <w:style w:type="table" w:default="1" w:styleId="TableNormal">

</xml_diff>